<commit_message>
First draft of Exercise 2 (in Stata)
</commit_message>
<xml_diff>
--- a/Exercises/Exercise1/Instructions.docx
+++ b/Exercises/Exercise1/Instructions.docx
@@ -30,8 +30,16 @@
         <w:rPr>
           <w:i/>
         </w:rPr>
-        <w:t>angrist_krueger_91</w:t>
-      </w:r>
+        <w:t>angrist_krueger</w:t>
+      </w:r>
+      <w:r>
+        <w:rPr>
+          <w:i/>
+        </w:rPr>
+        <w:t>.dta</w:t>
+      </w:r>
+      <w:bookmarkStart w:id="0" w:name="_GoBack"/>
+      <w:bookmarkEnd w:id="0"/>
       <w:r>
         <w:t xml:space="preserve"> data file into Stata or R. </w:t>
       </w:r>
@@ -125,13 +133,7 @@
               <w:rPr>
                 <w:i/>
               </w:rPr>
-              <w:t xml:space="preserve">OLS Estimate: </w:t>
-            </w:r>
-            <w:r>
-              <w:rPr>
-                <w:i/>
-              </w:rPr>
-              <w:t xml:space="preserve"> </w:t>
+              <w:t xml:space="preserve">OLS Estimate:  </w:t>
             </w:r>
           </w:p>
         </w:tc>
@@ -234,13 +236,7 @@
               <w:rPr>
                 <w:i/>
               </w:rPr>
-              <w:t>Simple 2SLS</w:t>
-            </w:r>
-            <w:r>
-              <w:rPr>
-                <w:i/>
-              </w:rPr>
-              <w:t xml:space="preserve"> Estimate:  </w:t>
+              <w:t xml:space="preserve">Simple 2SLS Estimate:  </w:t>
             </w:r>
           </w:p>
         </w:tc>
@@ -604,13 +600,7 @@
               <w:rPr>
                 <w:i/>
               </w:rPr>
-              <w:t xml:space="preserve"> </w:t>
-            </w:r>
-            <w:r>
-              <w:rPr>
-                <w:i/>
-              </w:rPr>
-              <w:t xml:space="preserve">2SLS Estimate:  </w:t>
+              <w:t xml:space="preserve"> 2SLS Estimate:  </w:t>
             </w:r>
           </w:p>
         </w:tc>
@@ -863,12 +853,7 @@
         <w:t xml:space="preserve">let’s get crazy. </w:t>
       </w:r>
       <w:r>
-        <w:t>Add to the previous 2SLS specification interactions of the three quarter-of-birth indicators with all of t</w:t>
-      </w:r>
-      <w:bookmarkStart w:id="0" w:name="_GoBack"/>
-      <w:bookmarkEnd w:id="0"/>
-      <w:r>
-        <w:t xml:space="preserve">he year-of-birth indicators (keeping the year-of-birth “main effects” as controls). Report your coefficient and standard error. How do these compare with the coefficients and standard errors in part 1 and 2? Comment on any other 2SLS diagnostics and how they affect how you feel about this estimate of the returns to schooling.  </w:t>
+        <w:t xml:space="preserve">Add to the previous 2SLS specification interactions of the three quarter-of-birth indicators with all of the year-of-birth indicators (keeping the year-of-birth “main effects” as controls). Report your coefficient and standard error. How do these compare with the coefficients and standard errors in part 1 and 2? Comment on any other 2SLS diagnostics and how they affect how you feel about this estimate of the returns to schooling.  </w:t>
       </w:r>
     </w:p>
     <w:p>

</xml_diff>

<commit_message>
Lab 1 solutions posted + minor typos in slides fixed
</commit_message>
<xml_diff>
--- a/Exercises/Exercise1/Instructions.docx
+++ b/Exercises/Exercise1/Instructions.docx
@@ -38,8 +38,6 @@
         </w:rPr>
         <w:t>.dta</w:t>
       </w:r>
-      <w:bookmarkStart w:id="0" w:name="_GoBack"/>
-      <w:bookmarkEnd w:id="0"/>
       <w:r>
         <w:t xml:space="preserve"> data file into Stata or R. </w:t>
       </w:r>
@@ -853,7 +851,18 @@
         <w:t xml:space="preserve">let’s get crazy. </w:t>
       </w:r>
       <w:r>
-        <w:t xml:space="preserve">Add to the previous 2SLS specification interactions of the three quarter-of-birth indicators with all of the year-of-birth indicators (keeping the year-of-birth “main effects” as controls). Report your coefficient and standard error. How do these compare with the coefficients and standard errors in part 1 and 2? Comment on any other 2SLS diagnostics and how they affect how you feel about this estimate of the returns to schooling.  </w:t>
+        <w:t xml:space="preserve">Add to the previous 2SLS specification interactions of the three quarter-of-birth indicators with all of the year-of-birth indicators </w:t>
+      </w:r>
+      <w:r>
+        <w:t xml:space="preserve">as instruments </w:t>
+      </w:r>
+      <w:r>
+        <w:t xml:space="preserve">(keeping the year-of-birth “main effects” as controls). Report your </w:t>
+      </w:r>
+      <w:bookmarkStart w:id="0" w:name="_GoBack"/>
+      <w:bookmarkEnd w:id="0"/>
+      <w:r>
+        <w:t xml:space="preserve">coefficient and standard error. How do these compare with the coefficients and standard errors in part 1 and 2? Comment on any other 2SLS diagnostics and how they affect how you feel about this estimate of the returns to schooling.  </w:t>
       </w:r>
     </w:p>
     <w:p>

</xml_diff>